<commit_message>
Ajout chapitre 12-3 6ème
</commit_message>
<xml_diff>
--- a/Cours/6eme/RogerVailland/Chapitre_D1/Documents/D1 - Se repérer dans le temps (A trou).docx
+++ b/Cours/6eme/RogerVailland/Chapitre_D1/Documents/D1 - Se repérer dans le temps (A trou).docx
@@ -1,6 +1,6 @@
 
 <file path=word/document.xml><?xml version="1.0" encoding="utf-8"?>
-<w:document xmlns:wpc="http://schemas.microsoft.com/office/word/2010/wordprocessingCanvas" xmlns:cx="http://schemas.microsoft.com/office/drawing/2014/chartex" xmlns:cx1="http://schemas.microsoft.com/office/drawing/2015/9/8/chartex" xmlns:cx2="http://schemas.microsoft.com/office/drawing/2015/10/21/chartex" xmlns:cx3="http://schemas.microsoft.com/office/drawing/2016/5/9/chartex" xmlns:cx4="http://schemas.microsoft.com/office/drawing/2016/5/10/chartex" xmlns:cx5="http://schemas.microsoft.com/office/drawing/2016/5/11/chartex" xmlns:cx6="http://schemas.microsoft.com/office/drawing/2016/5/12/chartex" xmlns:cx7="http://schemas.microsoft.com/office/drawing/2016/5/13/chartex" xmlns:cx8="http://schemas.microsoft.com/office/drawing/2016/5/14/chartex" xmlns:mc="http://schemas.openxmlformats.org/markup-compatibility/2006" xmlns:aink="http://schemas.microsoft.com/office/drawing/2016/ink" xmlns:am3d="http://schemas.microsoft.com/office/drawing/2017/model3d" xmlns:o="urn:schemas-microsoft-com:office:office" xmlns:r="http://schemas.openxmlformats.org/officeDocument/2006/relationships" xmlns:m="http://schemas.openxmlformats.org/officeDocument/2006/math" xmlns:v="urn:schemas-microsoft-com:vml" xmlns:wp14="http://schemas.microsoft.com/office/word/2010/wordprocessingDrawing" xmlns:wp="http://schemas.openxmlformats.org/drawingml/2006/wordprocessingDrawing" xmlns:w10="urn:schemas-microsoft-com:office:word" xmlns:w="http://schemas.openxmlformats.org/wordprocessingml/2006/main" xmlns:w14="http://schemas.microsoft.com/office/word/2010/wordml" xmlns:w15="http://schemas.microsoft.com/office/word/2012/wordml" xmlns:w16cex="http://schemas.microsoft.com/office/word/2018/wordml/cex" xmlns:w16cid="http://schemas.microsoft.com/office/word/2016/wordml/cid" xmlns:w16="http://schemas.microsoft.com/office/word/2018/wordml" xmlns:w16sdtdh="http://schemas.microsoft.com/office/word/2020/wordml/sdtdatahash" xmlns:w16se="http://schemas.microsoft.com/office/word/2015/wordml/symex" xmlns:wpg="http://schemas.microsoft.com/office/word/2010/wordprocessingGroup" xmlns:wpi="http://schemas.microsoft.com/office/word/2010/wordprocessingInk" xmlns:wne="http://schemas.microsoft.com/office/word/2006/wordml" xmlns:wps="http://schemas.microsoft.com/office/word/2010/wordprocessingShape" mc:Ignorable="w14 w15 w16se w16cid w16 w16cex w16sdtdh wp14">
+<w:document xmlns:wpc="http://schemas.microsoft.com/office/word/2010/wordprocessingCanvas" xmlns:cx="http://schemas.microsoft.com/office/drawing/2014/chartex" xmlns:cx1="http://schemas.microsoft.com/office/drawing/2015/9/8/chartex" xmlns:cx2="http://schemas.microsoft.com/office/drawing/2015/10/21/chartex" xmlns:cx3="http://schemas.microsoft.com/office/drawing/2016/5/9/chartex" xmlns:cx4="http://schemas.microsoft.com/office/drawing/2016/5/10/chartex" xmlns:cx5="http://schemas.microsoft.com/office/drawing/2016/5/11/chartex" xmlns:cx6="http://schemas.microsoft.com/office/drawing/2016/5/12/chartex" xmlns:cx7="http://schemas.microsoft.com/office/drawing/2016/5/13/chartex" xmlns:cx8="http://schemas.microsoft.com/office/drawing/2016/5/14/chartex" xmlns:mc="http://schemas.openxmlformats.org/markup-compatibility/2006" xmlns:aink="http://schemas.microsoft.com/office/drawing/2016/ink" xmlns:am3d="http://schemas.microsoft.com/office/drawing/2017/model3d" xmlns:o="urn:schemas-microsoft-com:office:office" xmlns:oel="http://schemas.microsoft.com/office/2019/extlst" xmlns:r="http://schemas.openxmlformats.org/officeDocument/2006/relationships" xmlns:m="http://schemas.openxmlformats.org/officeDocument/2006/math" xmlns:v="urn:schemas-microsoft-com:vml" xmlns:wp14="http://schemas.microsoft.com/office/word/2010/wordprocessingDrawing" xmlns:wp="http://schemas.openxmlformats.org/drawingml/2006/wordprocessingDrawing" xmlns:w10="urn:schemas-microsoft-com:office:word" xmlns:w="http://schemas.openxmlformats.org/wordprocessingml/2006/main" xmlns:w14="http://schemas.microsoft.com/office/word/2010/wordml" xmlns:w15="http://schemas.microsoft.com/office/word/2012/wordml" xmlns:w16cex="http://schemas.microsoft.com/office/word/2018/wordml/cex" xmlns:w16cid="http://schemas.microsoft.com/office/word/2016/wordml/cid" xmlns:w16="http://schemas.microsoft.com/office/word/2018/wordml" xmlns:w16sdtdh="http://schemas.microsoft.com/office/word/2020/wordml/sdtdatahash" xmlns:w16se="http://schemas.microsoft.com/office/word/2015/wordml/symex" xmlns:wpg="http://schemas.microsoft.com/office/word/2010/wordprocessingGroup" xmlns:wpi="http://schemas.microsoft.com/office/word/2010/wordprocessingInk" xmlns:wne="http://schemas.microsoft.com/office/word/2006/wordml" xmlns:wps="http://schemas.microsoft.com/office/word/2010/wordprocessingShape" mc:Ignorable="w14 w15 w16se w16cid w16 w16cex w16sdtdh wp14">
   <w:body>
     <w:p>
       <w:pPr>
@@ -1017,7 +1017,7 @@
         <w:t xml:space="preserve">I – </w:t>
       </w:r>
       <w:r>
-        <w:t>Système décimal</w:t>
+        <w:t>Durée</w:t>
       </w:r>
       <w:r>
         <w:rPr>
@@ -1252,7 +1252,13 @@
       </w:r>
       <w:r>
         <w:br/>
-        <w:t>La durée entre ces deux instant est 48-17 = 31 secondes.</w:t>
+        <w:t>La durée entre ces deux instant</w:t>
+      </w:r>
+      <w:r>
+        <w:t>s</w:t>
+      </w:r>
+      <w:r>
+        <w:t xml:space="preserve"> est 48-17 = 31 secondes.</w:t>
       </w:r>
     </w:p>
     <w:p>
@@ -2593,7 +2599,6 @@
                 <w:szCs w:val="22"/>
               </w:rPr>
             </w:pPr>
-            <w:proofErr w:type="gramStart"/>
             <w:r>
               <w:rPr>
                 <w:rFonts w:ascii="Verdana" w:hAnsi="Verdana" w:cstheme="minorHAnsi"/>
@@ -2602,7 +2607,6 @@
               </w:rPr>
               <w:t>h</w:t>
             </w:r>
-            <w:proofErr w:type="gramEnd"/>
           </w:p>
         </w:tc>
         <w:tc>
@@ -2706,7 +2710,6 @@
                 <w:szCs w:val="22"/>
               </w:rPr>
             </w:pPr>
-            <w:proofErr w:type="gramStart"/>
             <w:r>
               <w:rPr>
                 <w:rFonts w:ascii="Verdana" w:hAnsi="Verdana" w:cstheme="minorHAnsi"/>
@@ -2715,7 +2718,6 @@
               </w:rPr>
               <w:t>h</w:t>
             </w:r>
-            <w:proofErr w:type="gramEnd"/>
           </w:p>
         </w:tc>
         <w:tc>
@@ -2806,7 +2808,6 @@
                 <w:szCs w:val="22"/>
               </w:rPr>
             </w:pPr>
-            <w:proofErr w:type="gramStart"/>
             <w:r>
               <w:rPr>
                 <w:rFonts w:ascii="Verdana" w:hAnsi="Verdana" w:cstheme="minorHAnsi"/>
@@ -2815,7 +2816,6 @@
               </w:rPr>
               <w:t>h</w:t>
             </w:r>
-            <w:proofErr w:type="gramEnd"/>
           </w:p>
         </w:tc>
         <w:tc>
@@ -3168,14 +3168,12 @@
                 <w:rFonts w:ascii="Verdana" w:hAnsi="Verdana" w:cstheme="minorHAnsi"/>
               </w:rPr>
             </w:pPr>
-            <w:proofErr w:type="gramStart"/>
             <w:r>
               <w:rPr>
                 <w:rFonts w:ascii="Verdana" w:hAnsi="Verdana" w:cstheme="minorHAnsi"/>
               </w:rPr>
               <w:t>h</w:t>
             </w:r>
-            <w:proofErr w:type="gramEnd"/>
           </w:p>
         </w:tc>
         <w:tc>
@@ -3265,14 +3263,12 @@
                 <w:rFonts w:ascii="Verdana" w:hAnsi="Verdana" w:cstheme="minorHAnsi"/>
               </w:rPr>
             </w:pPr>
-            <w:proofErr w:type="gramStart"/>
             <w:r>
               <w:rPr>
                 <w:rFonts w:ascii="Verdana" w:hAnsi="Verdana" w:cstheme="minorHAnsi"/>
               </w:rPr>
               <w:t>h</w:t>
             </w:r>
-            <w:proofErr w:type="gramEnd"/>
           </w:p>
         </w:tc>
         <w:tc>
@@ -3353,14 +3349,12 @@
                 <w:rFonts w:ascii="Verdana" w:hAnsi="Verdana" w:cstheme="minorHAnsi"/>
               </w:rPr>
             </w:pPr>
-            <w:proofErr w:type="gramStart"/>
             <w:r>
               <w:rPr>
                 <w:rFonts w:ascii="Verdana" w:hAnsi="Verdana" w:cstheme="minorHAnsi"/>
               </w:rPr>
               <w:t>h</w:t>
             </w:r>
-            <w:proofErr w:type="gramEnd"/>
           </w:p>
         </w:tc>
         <w:tc>
@@ -3432,7 +3426,7 @@
 </file>
 
 <file path=word/endnotes.xml><?xml version="1.0" encoding="utf-8"?>
-<w:endnotes xmlns:wpc="http://schemas.microsoft.com/office/word/2010/wordprocessingCanvas" xmlns:cx="http://schemas.microsoft.com/office/drawing/2014/chartex" xmlns:cx1="http://schemas.microsoft.com/office/drawing/2015/9/8/chartex" xmlns:cx2="http://schemas.microsoft.com/office/drawing/2015/10/21/chartex" xmlns:cx3="http://schemas.microsoft.com/office/drawing/2016/5/9/chartex" xmlns:cx4="http://schemas.microsoft.com/office/drawing/2016/5/10/chartex" xmlns:cx5="http://schemas.microsoft.com/office/drawing/2016/5/11/chartex" xmlns:cx6="http://schemas.microsoft.com/office/drawing/2016/5/12/chartex" xmlns:cx7="http://schemas.microsoft.com/office/drawing/2016/5/13/chartex" xmlns:cx8="http://schemas.microsoft.com/office/drawing/2016/5/14/chartex" xmlns:mc="http://schemas.openxmlformats.org/markup-compatibility/2006" xmlns:aink="http://schemas.microsoft.com/office/drawing/2016/ink" xmlns:am3d="http://schemas.microsoft.com/office/drawing/2017/model3d" xmlns:o="urn:schemas-microsoft-com:office:office" xmlns:r="http://schemas.openxmlformats.org/officeDocument/2006/relationships" xmlns:m="http://schemas.openxmlformats.org/officeDocument/2006/math" xmlns:v="urn:schemas-microsoft-com:vml" xmlns:wp14="http://schemas.microsoft.com/office/word/2010/wordprocessingDrawing" xmlns:wp="http://schemas.openxmlformats.org/drawingml/2006/wordprocessingDrawing" xmlns:w10="urn:schemas-microsoft-com:office:word" xmlns:w="http://schemas.openxmlformats.org/wordprocessingml/2006/main" xmlns:w14="http://schemas.microsoft.com/office/word/2010/wordml" xmlns:w15="http://schemas.microsoft.com/office/word/2012/wordml" xmlns:w16cex="http://schemas.microsoft.com/office/word/2018/wordml/cex" xmlns:w16cid="http://schemas.microsoft.com/office/word/2016/wordml/cid" xmlns:w16="http://schemas.microsoft.com/office/word/2018/wordml" xmlns:w16sdtdh="http://schemas.microsoft.com/office/word/2020/wordml/sdtdatahash" xmlns:w16se="http://schemas.microsoft.com/office/word/2015/wordml/symex" xmlns:wpg="http://schemas.microsoft.com/office/word/2010/wordprocessingGroup" xmlns:wpi="http://schemas.microsoft.com/office/word/2010/wordprocessingInk" xmlns:wne="http://schemas.microsoft.com/office/word/2006/wordml" xmlns:wps="http://schemas.microsoft.com/office/word/2010/wordprocessingShape" mc:Ignorable="w14 w15 w16se w16cid w16 w16cex w16sdtdh wp14">
+<w:endnotes xmlns:wpc="http://schemas.microsoft.com/office/word/2010/wordprocessingCanvas" xmlns:cx="http://schemas.microsoft.com/office/drawing/2014/chartex" xmlns:cx1="http://schemas.microsoft.com/office/drawing/2015/9/8/chartex" xmlns:cx2="http://schemas.microsoft.com/office/drawing/2015/10/21/chartex" xmlns:cx3="http://schemas.microsoft.com/office/drawing/2016/5/9/chartex" xmlns:cx4="http://schemas.microsoft.com/office/drawing/2016/5/10/chartex" xmlns:cx5="http://schemas.microsoft.com/office/drawing/2016/5/11/chartex" xmlns:cx6="http://schemas.microsoft.com/office/drawing/2016/5/12/chartex" xmlns:cx7="http://schemas.microsoft.com/office/drawing/2016/5/13/chartex" xmlns:cx8="http://schemas.microsoft.com/office/drawing/2016/5/14/chartex" xmlns:mc="http://schemas.openxmlformats.org/markup-compatibility/2006" xmlns:aink="http://schemas.microsoft.com/office/drawing/2016/ink" xmlns:am3d="http://schemas.microsoft.com/office/drawing/2017/model3d" xmlns:o="urn:schemas-microsoft-com:office:office" xmlns:oel="http://schemas.microsoft.com/office/2019/extlst" xmlns:r="http://schemas.openxmlformats.org/officeDocument/2006/relationships" xmlns:m="http://schemas.openxmlformats.org/officeDocument/2006/math" xmlns:v="urn:schemas-microsoft-com:vml" xmlns:wp14="http://schemas.microsoft.com/office/word/2010/wordprocessingDrawing" xmlns:wp="http://schemas.openxmlformats.org/drawingml/2006/wordprocessingDrawing" xmlns:w10="urn:schemas-microsoft-com:office:word" xmlns:w="http://schemas.openxmlformats.org/wordprocessingml/2006/main" xmlns:w14="http://schemas.microsoft.com/office/word/2010/wordml" xmlns:w15="http://schemas.microsoft.com/office/word/2012/wordml" xmlns:w16cex="http://schemas.microsoft.com/office/word/2018/wordml/cex" xmlns:w16cid="http://schemas.microsoft.com/office/word/2016/wordml/cid" xmlns:w16="http://schemas.microsoft.com/office/word/2018/wordml" xmlns:w16sdtdh="http://schemas.microsoft.com/office/word/2020/wordml/sdtdatahash" xmlns:w16se="http://schemas.microsoft.com/office/word/2015/wordml/symex" xmlns:wpg="http://schemas.microsoft.com/office/word/2010/wordprocessingGroup" xmlns:wpi="http://schemas.microsoft.com/office/word/2010/wordprocessingInk" xmlns:wne="http://schemas.microsoft.com/office/word/2006/wordml" xmlns:wps="http://schemas.microsoft.com/office/word/2010/wordprocessingShape" mc:Ignorable="w14 w15 w16se w16cid w16 w16cex w16sdtdh wp14">
   <w:endnote w:type="separator" w:id="-1">
     <w:p>
       <w:pPr>
@@ -3457,7 +3451,7 @@
 </file>
 
 <file path=word/footer1.xml><?xml version="1.0" encoding="utf-8"?>
-<w:ftr xmlns:wpc="http://schemas.microsoft.com/office/word/2010/wordprocessingCanvas" xmlns:cx="http://schemas.microsoft.com/office/drawing/2014/chartex" xmlns:cx1="http://schemas.microsoft.com/office/drawing/2015/9/8/chartex" xmlns:cx2="http://schemas.microsoft.com/office/drawing/2015/10/21/chartex" xmlns:cx3="http://schemas.microsoft.com/office/drawing/2016/5/9/chartex" xmlns:cx4="http://schemas.microsoft.com/office/drawing/2016/5/10/chartex" xmlns:cx5="http://schemas.microsoft.com/office/drawing/2016/5/11/chartex" xmlns:cx6="http://schemas.microsoft.com/office/drawing/2016/5/12/chartex" xmlns:cx7="http://schemas.microsoft.com/office/drawing/2016/5/13/chartex" xmlns:cx8="http://schemas.microsoft.com/office/drawing/2016/5/14/chartex" xmlns:mc="http://schemas.openxmlformats.org/markup-compatibility/2006" xmlns:aink="http://schemas.microsoft.com/office/drawing/2016/ink" xmlns:am3d="http://schemas.microsoft.com/office/drawing/2017/model3d" xmlns:o="urn:schemas-microsoft-com:office:office" xmlns:r="http://schemas.openxmlformats.org/officeDocument/2006/relationships" xmlns:m="http://schemas.openxmlformats.org/officeDocument/2006/math" xmlns:v="urn:schemas-microsoft-com:vml" xmlns:wp14="http://schemas.microsoft.com/office/word/2010/wordprocessingDrawing" xmlns:wp="http://schemas.openxmlformats.org/drawingml/2006/wordprocessingDrawing" xmlns:w10="urn:schemas-microsoft-com:office:word" xmlns:w="http://schemas.openxmlformats.org/wordprocessingml/2006/main" xmlns:w14="http://schemas.microsoft.com/office/word/2010/wordml" xmlns:w15="http://schemas.microsoft.com/office/word/2012/wordml" xmlns:w16cex="http://schemas.microsoft.com/office/word/2018/wordml/cex" xmlns:w16cid="http://schemas.microsoft.com/office/word/2016/wordml/cid" xmlns:w16="http://schemas.microsoft.com/office/word/2018/wordml" xmlns:w16sdtdh="http://schemas.microsoft.com/office/word/2020/wordml/sdtdatahash" xmlns:w16se="http://schemas.microsoft.com/office/word/2015/wordml/symex" xmlns:wpg="http://schemas.microsoft.com/office/word/2010/wordprocessingGroup" xmlns:wpi="http://schemas.microsoft.com/office/word/2010/wordprocessingInk" xmlns:wne="http://schemas.microsoft.com/office/word/2006/wordml" xmlns:wps="http://schemas.microsoft.com/office/word/2010/wordprocessingShape" mc:Ignorable="w14 w15 w16se w16cid w16 w16cex w16sdtdh wp14">
+<w:ftr xmlns:wpc="http://schemas.microsoft.com/office/word/2010/wordprocessingCanvas" xmlns:cx="http://schemas.microsoft.com/office/drawing/2014/chartex" xmlns:cx1="http://schemas.microsoft.com/office/drawing/2015/9/8/chartex" xmlns:cx2="http://schemas.microsoft.com/office/drawing/2015/10/21/chartex" xmlns:cx3="http://schemas.microsoft.com/office/drawing/2016/5/9/chartex" xmlns:cx4="http://schemas.microsoft.com/office/drawing/2016/5/10/chartex" xmlns:cx5="http://schemas.microsoft.com/office/drawing/2016/5/11/chartex" xmlns:cx6="http://schemas.microsoft.com/office/drawing/2016/5/12/chartex" xmlns:cx7="http://schemas.microsoft.com/office/drawing/2016/5/13/chartex" xmlns:cx8="http://schemas.microsoft.com/office/drawing/2016/5/14/chartex" xmlns:mc="http://schemas.openxmlformats.org/markup-compatibility/2006" xmlns:aink="http://schemas.microsoft.com/office/drawing/2016/ink" xmlns:am3d="http://schemas.microsoft.com/office/drawing/2017/model3d" xmlns:o="urn:schemas-microsoft-com:office:office" xmlns:oel="http://schemas.microsoft.com/office/2019/extlst" xmlns:r="http://schemas.openxmlformats.org/officeDocument/2006/relationships" xmlns:m="http://schemas.openxmlformats.org/officeDocument/2006/math" xmlns:v="urn:schemas-microsoft-com:vml" xmlns:wp14="http://schemas.microsoft.com/office/word/2010/wordprocessingDrawing" xmlns:wp="http://schemas.openxmlformats.org/drawingml/2006/wordprocessingDrawing" xmlns:w10="urn:schemas-microsoft-com:office:word" xmlns:w="http://schemas.openxmlformats.org/wordprocessingml/2006/main" xmlns:w14="http://schemas.microsoft.com/office/word/2010/wordml" xmlns:w15="http://schemas.microsoft.com/office/word/2012/wordml" xmlns:w16cex="http://schemas.microsoft.com/office/word/2018/wordml/cex" xmlns:w16cid="http://schemas.microsoft.com/office/word/2016/wordml/cid" xmlns:w16="http://schemas.microsoft.com/office/word/2018/wordml" xmlns:w16sdtdh="http://schemas.microsoft.com/office/word/2020/wordml/sdtdatahash" xmlns:w16se="http://schemas.microsoft.com/office/word/2015/wordml/symex" xmlns:wpg="http://schemas.microsoft.com/office/word/2010/wordprocessingGroup" xmlns:wpi="http://schemas.microsoft.com/office/word/2010/wordprocessingInk" xmlns:wne="http://schemas.microsoft.com/office/word/2006/wordml" xmlns:wps="http://schemas.microsoft.com/office/word/2010/wordprocessingShape" mc:Ignorable="w14 w15 w16se w16cid w16 w16cex w16sdtdh wp14">
   <w:p>
     <w:pPr>
       <w:pStyle w:val="Pieddepage"/>
@@ -3657,7 +3651,7 @@
 </file>
 
 <file path=word/footer2.xml><?xml version="1.0" encoding="utf-8"?>
-<w:ftr xmlns:wpc="http://schemas.microsoft.com/office/word/2010/wordprocessingCanvas" xmlns:cx="http://schemas.microsoft.com/office/drawing/2014/chartex" xmlns:cx1="http://schemas.microsoft.com/office/drawing/2015/9/8/chartex" xmlns:cx2="http://schemas.microsoft.com/office/drawing/2015/10/21/chartex" xmlns:cx3="http://schemas.microsoft.com/office/drawing/2016/5/9/chartex" xmlns:cx4="http://schemas.microsoft.com/office/drawing/2016/5/10/chartex" xmlns:cx5="http://schemas.microsoft.com/office/drawing/2016/5/11/chartex" xmlns:cx6="http://schemas.microsoft.com/office/drawing/2016/5/12/chartex" xmlns:cx7="http://schemas.microsoft.com/office/drawing/2016/5/13/chartex" xmlns:cx8="http://schemas.microsoft.com/office/drawing/2016/5/14/chartex" xmlns:mc="http://schemas.openxmlformats.org/markup-compatibility/2006" xmlns:aink="http://schemas.microsoft.com/office/drawing/2016/ink" xmlns:am3d="http://schemas.microsoft.com/office/drawing/2017/model3d" xmlns:o="urn:schemas-microsoft-com:office:office" xmlns:r="http://schemas.openxmlformats.org/officeDocument/2006/relationships" xmlns:m="http://schemas.openxmlformats.org/officeDocument/2006/math" xmlns:v="urn:schemas-microsoft-com:vml" xmlns:wp14="http://schemas.microsoft.com/office/word/2010/wordprocessingDrawing" xmlns:wp="http://schemas.openxmlformats.org/drawingml/2006/wordprocessingDrawing" xmlns:w10="urn:schemas-microsoft-com:office:word" xmlns:w="http://schemas.openxmlformats.org/wordprocessingml/2006/main" xmlns:w14="http://schemas.microsoft.com/office/word/2010/wordml" xmlns:w15="http://schemas.microsoft.com/office/word/2012/wordml" xmlns:w16cex="http://schemas.microsoft.com/office/word/2018/wordml/cex" xmlns:w16cid="http://schemas.microsoft.com/office/word/2016/wordml/cid" xmlns:w16="http://schemas.microsoft.com/office/word/2018/wordml" xmlns:w16sdtdh="http://schemas.microsoft.com/office/word/2020/wordml/sdtdatahash" xmlns:w16se="http://schemas.microsoft.com/office/word/2015/wordml/symex" xmlns:wpg="http://schemas.microsoft.com/office/word/2010/wordprocessingGroup" xmlns:wpi="http://schemas.microsoft.com/office/word/2010/wordprocessingInk" xmlns:wne="http://schemas.microsoft.com/office/word/2006/wordml" xmlns:wps="http://schemas.microsoft.com/office/word/2010/wordprocessingShape" mc:Ignorable="w14 w15 w16se w16cid w16 w16cex w16sdtdh wp14">
+<w:ftr xmlns:wpc="http://schemas.microsoft.com/office/word/2010/wordprocessingCanvas" xmlns:cx="http://schemas.microsoft.com/office/drawing/2014/chartex" xmlns:cx1="http://schemas.microsoft.com/office/drawing/2015/9/8/chartex" xmlns:cx2="http://schemas.microsoft.com/office/drawing/2015/10/21/chartex" xmlns:cx3="http://schemas.microsoft.com/office/drawing/2016/5/9/chartex" xmlns:cx4="http://schemas.microsoft.com/office/drawing/2016/5/10/chartex" xmlns:cx5="http://schemas.microsoft.com/office/drawing/2016/5/11/chartex" xmlns:cx6="http://schemas.microsoft.com/office/drawing/2016/5/12/chartex" xmlns:cx7="http://schemas.microsoft.com/office/drawing/2016/5/13/chartex" xmlns:cx8="http://schemas.microsoft.com/office/drawing/2016/5/14/chartex" xmlns:mc="http://schemas.openxmlformats.org/markup-compatibility/2006" xmlns:aink="http://schemas.microsoft.com/office/drawing/2016/ink" xmlns:am3d="http://schemas.microsoft.com/office/drawing/2017/model3d" xmlns:o="urn:schemas-microsoft-com:office:office" xmlns:oel="http://schemas.microsoft.com/office/2019/extlst" xmlns:r="http://schemas.openxmlformats.org/officeDocument/2006/relationships" xmlns:m="http://schemas.openxmlformats.org/officeDocument/2006/math" xmlns:v="urn:schemas-microsoft-com:vml" xmlns:wp14="http://schemas.microsoft.com/office/word/2010/wordprocessingDrawing" xmlns:wp="http://schemas.openxmlformats.org/drawingml/2006/wordprocessingDrawing" xmlns:w10="urn:schemas-microsoft-com:office:word" xmlns:w="http://schemas.openxmlformats.org/wordprocessingml/2006/main" xmlns:w14="http://schemas.microsoft.com/office/word/2010/wordml" xmlns:w15="http://schemas.microsoft.com/office/word/2012/wordml" xmlns:w16cex="http://schemas.microsoft.com/office/word/2018/wordml/cex" xmlns:w16cid="http://schemas.microsoft.com/office/word/2016/wordml/cid" xmlns:w16="http://schemas.microsoft.com/office/word/2018/wordml" xmlns:w16sdtdh="http://schemas.microsoft.com/office/word/2020/wordml/sdtdatahash" xmlns:w16se="http://schemas.microsoft.com/office/word/2015/wordml/symex" xmlns:wpg="http://schemas.microsoft.com/office/word/2010/wordprocessingGroup" xmlns:wpi="http://schemas.microsoft.com/office/word/2010/wordprocessingInk" xmlns:wne="http://schemas.microsoft.com/office/word/2006/wordml" xmlns:wps="http://schemas.microsoft.com/office/word/2010/wordprocessingShape" mc:Ignorable="w14 w15 w16se w16cid w16 w16cex w16sdtdh wp14">
   <w:p>
     <w:pPr>
       <w:pStyle w:val="Pieddepage"/>
@@ -3857,7 +3851,7 @@
 </file>
 
 <file path=word/footnotes.xml><?xml version="1.0" encoding="utf-8"?>
-<w:footnotes xmlns:wpc="http://schemas.microsoft.com/office/word/2010/wordprocessingCanvas" xmlns:cx="http://schemas.microsoft.com/office/drawing/2014/chartex" xmlns:cx1="http://schemas.microsoft.com/office/drawing/2015/9/8/chartex" xmlns:cx2="http://schemas.microsoft.com/office/drawing/2015/10/21/chartex" xmlns:cx3="http://schemas.microsoft.com/office/drawing/2016/5/9/chartex" xmlns:cx4="http://schemas.microsoft.com/office/drawing/2016/5/10/chartex" xmlns:cx5="http://schemas.microsoft.com/office/drawing/2016/5/11/chartex" xmlns:cx6="http://schemas.microsoft.com/office/drawing/2016/5/12/chartex" xmlns:cx7="http://schemas.microsoft.com/office/drawing/2016/5/13/chartex" xmlns:cx8="http://schemas.microsoft.com/office/drawing/2016/5/14/chartex" xmlns:mc="http://schemas.openxmlformats.org/markup-compatibility/2006" xmlns:aink="http://schemas.microsoft.com/office/drawing/2016/ink" xmlns:am3d="http://schemas.microsoft.com/office/drawing/2017/model3d" xmlns:o="urn:schemas-microsoft-com:office:office" xmlns:r="http://schemas.openxmlformats.org/officeDocument/2006/relationships" xmlns:m="http://schemas.openxmlformats.org/officeDocument/2006/math" xmlns:v="urn:schemas-microsoft-com:vml" xmlns:wp14="http://schemas.microsoft.com/office/word/2010/wordprocessingDrawing" xmlns:wp="http://schemas.openxmlformats.org/drawingml/2006/wordprocessingDrawing" xmlns:w10="urn:schemas-microsoft-com:office:word" xmlns:w="http://schemas.openxmlformats.org/wordprocessingml/2006/main" xmlns:w14="http://schemas.microsoft.com/office/word/2010/wordml" xmlns:w15="http://schemas.microsoft.com/office/word/2012/wordml" xmlns:w16cex="http://schemas.microsoft.com/office/word/2018/wordml/cex" xmlns:w16cid="http://schemas.microsoft.com/office/word/2016/wordml/cid" xmlns:w16="http://schemas.microsoft.com/office/word/2018/wordml" xmlns:w16sdtdh="http://schemas.microsoft.com/office/word/2020/wordml/sdtdatahash" xmlns:w16se="http://schemas.microsoft.com/office/word/2015/wordml/symex" xmlns:wpg="http://schemas.microsoft.com/office/word/2010/wordprocessingGroup" xmlns:wpi="http://schemas.microsoft.com/office/word/2010/wordprocessingInk" xmlns:wne="http://schemas.microsoft.com/office/word/2006/wordml" xmlns:wps="http://schemas.microsoft.com/office/word/2010/wordprocessingShape" mc:Ignorable="w14 w15 w16se w16cid w16 w16cex w16sdtdh wp14">
+<w:footnotes xmlns:wpc="http://schemas.microsoft.com/office/word/2010/wordprocessingCanvas" xmlns:cx="http://schemas.microsoft.com/office/drawing/2014/chartex" xmlns:cx1="http://schemas.microsoft.com/office/drawing/2015/9/8/chartex" xmlns:cx2="http://schemas.microsoft.com/office/drawing/2015/10/21/chartex" xmlns:cx3="http://schemas.microsoft.com/office/drawing/2016/5/9/chartex" xmlns:cx4="http://schemas.microsoft.com/office/drawing/2016/5/10/chartex" xmlns:cx5="http://schemas.microsoft.com/office/drawing/2016/5/11/chartex" xmlns:cx6="http://schemas.microsoft.com/office/drawing/2016/5/12/chartex" xmlns:cx7="http://schemas.microsoft.com/office/drawing/2016/5/13/chartex" xmlns:cx8="http://schemas.microsoft.com/office/drawing/2016/5/14/chartex" xmlns:mc="http://schemas.openxmlformats.org/markup-compatibility/2006" xmlns:aink="http://schemas.microsoft.com/office/drawing/2016/ink" xmlns:am3d="http://schemas.microsoft.com/office/drawing/2017/model3d" xmlns:o="urn:schemas-microsoft-com:office:office" xmlns:oel="http://schemas.microsoft.com/office/2019/extlst" xmlns:r="http://schemas.openxmlformats.org/officeDocument/2006/relationships" xmlns:m="http://schemas.openxmlformats.org/officeDocument/2006/math" xmlns:v="urn:schemas-microsoft-com:vml" xmlns:wp14="http://schemas.microsoft.com/office/word/2010/wordprocessingDrawing" xmlns:wp="http://schemas.openxmlformats.org/drawingml/2006/wordprocessingDrawing" xmlns:w10="urn:schemas-microsoft-com:office:word" xmlns:w="http://schemas.openxmlformats.org/wordprocessingml/2006/main" xmlns:w14="http://schemas.microsoft.com/office/word/2010/wordml" xmlns:w15="http://schemas.microsoft.com/office/word/2012/wordml" xmlns:w16cex="http://schemas.microsoft.com/office/word/2018/wordml/cex" xmlns:w16cid="http://schemas.microsoft.com/office/word/2016/wordml/cid" xmlns:w16="http://schemas.microsoft.com/office/word/2018/wordml" xmlns:w16sdtdh="http://schemas.microsoft.com/office/word/2020/wordml/sdtdatahash" xmlns:w16se="http://schemas.microsoft.com/office/word/2015/wordml/symex" xmlns:wpg="http://schemas.microsoft.com/office/word/2010/wordprocessingGroup" xmlns:wpi="http://schemas.microsoft.com/office/word/2010/wordprocessingInk" xmlns:wne="http://schemas.microsoft.com/office/word/2006/wordml" xmlns:wps="http://schemas.microsoft.com/office/word/2010/wordprocessingShape" mc:Ignorable="w14 w15 w16se w16cid w16 w16cex w16sdtdh wp14">
   <w:footnote w:type="separator" w:id="-1">
     <w:p>
       <w:pPr>
@@ -3882,7 +3876,7 @@
 </file>
 
 <file path=word/header1.xml><?xml version="1.0" encoding="utf-8"?>
-<w:hdr xmlns:wpc="http://schemas.microsoft.com/office/word/2010/wordprocessingCanvas" xmlns:cx="http://schemas.microsoft.com/office/drawing/2014/chartex" xmlns:cx1="http://schemas.microsoft.com/office/drawing/2015/9/8/chartex" xmlns:cx2="http://schemas.microsoft.com/office/drawing/2015/10/21/chartex" xmlns:cx3="http://schemas.microsoft.com/office/drawing/2016/5/9/chartex" xmlns:cx4="http://schemas.microsoft.com/office/drawing/2016/5/10/chartex" xmlns:cx5="http://schemas.microsoft.com/office/drawing/2016/5/11/chartex" xmlns:cx6="http://schemas.microsoft.com/office/drawing/2016/5/12/chartex" xmlns:cx7="http://schemas.microsoft.com/office/drawing/2016/5/13/chartex" xmlns:cx8="http://schemas.microsoft.com/office/drawing/2016/5/14/chartex" xmlns:mc="http://schemas.openxmlformats.org/markup-compatibility/2006" xmlns:aink="http://schemas.microsoft.com/office/drawing/2016/ink" xmlns:am3d="http://schemas.microsoft.com/office/drawing/2017/model3d" xmlns:o="urn:schemas-microsoft-com:office:office" xmlns:r="http://schemas.openxmlformats.org/officeDocument/2006/relationships" xmlns:m="http://schemas.openxmlformats.org/officeDocument/2006/math" xmlns:v="urn:schemas-microsoft-com:vml" xmlns:wp14="http://schemas.microsoft.com/office/word/2010/wordprocessingDrawing" xmlns:wp="http://schemas.openxmlformats.org/drawingml/2006/wordprocessingDrawing" xmlns:w10="urn:schemas-microsoft-com:office:word" xmlns:w="http://schemas.openxmlformats.org/wordprocessingml/2006/main" xmlns:w14="http://schemas.microsoft.com/office/word/2010/wordml" xmlns:w15="http://schemas.microsoft.com/office/word/2012/wordml" xmlns:w16cex="http://schemas.microsoft.com/office/word/2018/wordml/cex" xmlns:w16cid="http://schemas.microsoft.com/office/word/2016/wordml/cid" xmlns:w16="http://schemas.microsoft.com/office/word/2018/wordml" xmlns:w16sdtdh="http://schemas.microsoft.com/office/word/2020/wordml/sdtdatahash" xmlns:w16se="http://schemas.microsoft.com/office/word/2015/wordml/symex" xmlns:wpg="http://schemas.microsoft.com/office/word/2010/wordprocessingGroup" xmlns:wpi="http://schemas.microsoft.com/office/word/2010/wordprocessingInk" xmlns:wne="http://schemas.microsoft.com/office/word/2006/wordml" xmlns:wps="http://schemas.microsoft.com/office/word/2010/wordprocessingShape" mc:Ignorable="w14 w15 w16se w16cid w16 w16cex w16sdtdh wp14">
+<w:hdr xmlns:wpc="http://schemas.microsoft.com/office/word/2010/wordprocessingCanvas" xmlns:cx="http://schemas.microsoft.com/office/drawing/2014/chartex" xmlns:cx1="http://schemas.microsoft.com/office/drawing/2015/9/8/chartex" xmlns:cx2="http://schemas.microsoft.com/office/drawing/2015/10/21/chartex" xmlns:cx3="http://schemas.microsoft.com/office/drawing/2016/5/9/chartex" xmlns:cx4="http://schemas.microsoft.com/office/drawing/2016/5/10/chartex" xmlns:cx5="http://schemas.microsoft.com/office/drawing/2016/5/11/chartex" xmlns:cx6="http://schemas.microsoft.com/office/drawing/2016/5/12/chartex" xmlns:cx7="http://schemas.microsoft.com/office/drawing/2016/5/13/chartex" xmlns:cx8="http://schemas.microsoft.com/office/drawing/2016/5/14/chartex" xmlns:mc="http://schemas.openxmlformats.org/markup-compatibility/2006" xmlns:aink="http://schemas.microsoft.com/office/drawing/2016/ink" xmlns:am3d="http://schemas.microsoft.com/office/drawing/2017/model3d" xmlns:o="urn:schemas-microsoft-com:office:office" xmlns:oel="http://schemas.microsoft.com/office/2019/extlst" xmlns:r="http://schemas.openxmlformats.org/officeDocument/2006/relationships" xmlns:m="http://schemas.openxmlformats.org/officeDocument/2006/math" xmlns:v="urn:schemas-microsoft-com:vml" xmlns:wp14="http://schemas.microsoft.com/office/word/2010/wordprocessingDrawing" xmlns:wp="http://schemas.openxmlformats.org/drawingml/2006/wordprocessingDrawing" xmlns:w10="urn:schemas-microsoft-com:office:word" xmlns:w="http://schemas.openxmlformats.org/wordprocessingml/2006/main" xmlns:w14="http://schemas.microsoft.com/office/word/2010/wordml" xmlns:w15="http://schemas.microsoft.com/office/word/2012/wordml" xmlns:w16cex="http://schemas.microsoft.com/office/word/2018/wordml/cex" xmlns:w16cid="http://schemas.microsoft.com/office/word/2016/wordml/cid" xmlns:w16="http://schemas.microsoft.com/office/word/2018/wordml" xmlns:w16sdtdh="http://schemas.microsoft.com/office/word/2020/wordml/sdtdatahash" xmlns:w16se="http://schemas.microsoft.com/office/word/2015/wordml/symex" xmlns:wpg="http://schemas.microsoft.com/office/word/2010/wordprocessingGroup" xmlns:wpi="http://schemas.microsoft.com/office/word/2010/wordprocessingInk" xmlns:wne="http://schemas.microsoft.com/office/word/2006/wordml" xmlns:wps="http://schemas.microsoft.com/office/word/2010/wordprocessingShape" mc:Ignorable="w14 w15 w16se w16cid w16 w16cex w16sdtdh wp14">
   <w:sdt>
     <w:sdtPr>
       <w:id w:val="55213476"/>
@@ -3891,7 +3885,6 @@
         <w:docPartUnique/>
       </w:docPartObj>
     </w:sdtPr>
-    <w:sdtEndPr/>
     <w:sdtContent>
       <w:p>
         <w:pPr>
@@ -3904,7 +3897,7 @@
 </file>
 
 <file path=word/header2.xml><?xml version="1.0" encoding="utf-8"?>
-<w:hdr xmlns:wpc="http://schemas.microsoft.com/office/word/2010/wordprocessingCanvas" xmlns:cx="http://schemas.microsoft.com/office/drawing/2014/chartex" xmlns:cx1="http://schemas.microsoft.com/office/drawing/2015/9/8/chartex" xmlns:cx2="http://schemas.microsoft.com/office/drawing/2015/10/21/chartex" xmlns:cx3="http://schemas.microsoft.com/office/drawing/2016/5/9/chartex" xmlns:cx4="http://schemas.microsoft.com/office/drawing/2016/5/10/chartex" xmlns:cx5="http://schemas.microsoft.com/office/drawing/2016/5/11/chartex" xmlns:cx6="http://schemas.microsoft.com/office/drawing/2016/5/12/chartex" xmlns:cx7="http://schemas.microsoft.com/office/drawing/2016/5/13/chartex" xmlns:cx8="http://schemas.microsoft.com/office/drawing/2016/5/14/chartex" xmlns:mc="http://schemas.openxmlformats.org/markup-compatibility/2006" xmlns:aink="http://schemas.microsoft.com/office/drawing/2016/ink" xmlns:am3d="http://schemas.microsoft.com/office/drawing/2017/model3d" xmlns:o="urn:schemas-microsoft-com:office:office" xmlns:r="http://schemas.openxmlformats.org/officeDocument/2006/relationships" xmlns:m="http://schemas.openxmlformats.org/officeDocument/2006/math" xmlns:v="urn:schemas-microsoft-com:vml" xmlns:wp14="http://schemas.microsoft.com/office/word/2010/wordprocessingDrawing" xmlns:wp="http://schemas.openxmlformats.org/drawingml/2006/wordprocessingDrawing" xmlns:w10="urn:schemas-microsoft-com:office:word" xmlns:w="http://schemas.openxmlformats.org/wordprocessingml/2006/main" xmlns:w14="http://schemas.microsoft.com/office/word/2010/wordml" xmlns:w15="http://schemas.microsoft.com/office/word/2012/wordml" xmlns:w16cex="http://schemas.microsoft.com/office/word/2018/wordml/cex" xmlns:w16cid="http://schemas.microsoft.com/office/word/2016/wordml/cid" xmlns:w16="http://schemas.microsoft.com/office/word/2018/wordml" xmlns:w16sdtdh="http://schemas.microsoft.com/office/word/2020/wordml/sdtdatahash" xmlns:w16se="http://schemas.microsoft.com/office/word/2015/wordml/symex" xmlns:wpg="http://schemas.microsoft.com/office/word/2010/wordprocessingGroup" xmlns:wpi="http://schemas.microsoft.com/office/word/2010/wordprocessingInk" xmlns:wne="http://schemas.microsoft.com/office/word/2006/wordml" xmlns:wps="http://schemas.microsoft.com/office/word/2010/wordprocessingShape" mc:Ignorable="w14 w15 w16se w16cid w16 w16cex w16sdtdh wp14">
+<w:hdr xmlns:wpc="http://schemas.microsoft.com/office/word/2010/wordprocessingCanvas" xmlns:cx="http://schemas.microsoft.com/office/drawing/2014/chartex" xmlns:cx1="http://schemas.microsoft.com/office/drawing/2015/9/8/chartex" xmlns:cx2="http://schemas.microsoft.com/office/drawing/2015/10/21/chartex" xmlns:cx3="http://schemas.microsoft.com/office/drawing/2016/5/9/chartex" xmlns:cx4="http://schemas.microsoft.com/office/drawing/2016/5/10/chartex" xmlns:cx5="http://schemas.microsoft.com/office/drawing/2016/5/11/chartex" xmlns:cx6="http://schemas.microsoft.com/office/drawing/2016/5/12/chartex" xmlns:cx7="http://schemas.microsoft.com/office/drawing/2016/5/13/chartex" xmlns:cx8="http://schemas.microsoft.com/office/drawing/2016/5/14/chartex" xmlns:mc="http://schemas.openxmlformats.org/markup-compatibility/2006" xmlns:aink="http://schemas.microsoft.com/office/drawing/2016/ink" xmlns:am3d="http://schemas.microsoft.com/office/drawing/2017/model3d" xmlns:o="urn:schemas-microsoft-com:office:office" xmlns:oel="http://schemas.microsoft.com/office/2019/extlst" xmlns:r="http://schemas.openxmlformats.org/officeDocument/2006/relationships" xmlns:m="http://schemas.openxmlformats.org/officeDocument/2006/math" xmlns:v="urn:schemas-microsoft-com:vml" xmlns:wp14="http://schemas.microsoft.com/office/word/2010/wordprocessingDrawing" xmlns:wp="http://schemas.openxmlformats.org/drawingml/2006/wordprocessingDrawing" xmlns:w10="urn:schemas-microsoft-com:office:word" xmlns:w="http://schemas.openxmlformats.org/wordprocessingml/2006/main" xmlns:w14="http://schemas.microsoft.com/office/word/2010/wordml" xmlns:w15="http://schemas.microsoft.com/office/word/2012/wordml" xmlns:w16cex="http://schemas.microsoft.com/office/word/2018/wordml/cex" xmlns:w16cid="http://schemas.microsoft.com/office/word/2016/wordml/cid" xmlns:w16="http://schemas.microsoft.com/office/word/2018/wordml" xmlns:w16sdtdh="http://schemas.microsoft.com/office/word/2020/wordml/sdtdatahash" xmlns:w16se="http://schemas.microsoft.com/office/word/2015/wordml/symex" xmlns:wpg="http://schemas.microsoft.com/office/word/2010/wordprocessingGroup" xmlns:wpi="http://schemas.microsoft.com/office/word/2010/wordprocessingInk" xmlns:wne="http://schemas.microsoft.com/office/word/2006/wordml" xmlns:wps="http://schemas.microsoft.com/office/word/2010/wordprocessingShape" mc:Ignorable="w14 w15 w16se w16cid w16 w16cex w16sdtdh wp14">
   <w:tbl>
     <w:tblPr>
       <w:tblW w:w="0" w:type="auto"/>
@@ -3991,7 +3984,6 @@
               <w:dataBinding w:prefixMappings="xmlns:ns0='http://schemas.openxmlformats.org/package/2006/metadata/core-properties' xmlns:ns1='http://purl.org/dc/elements/1.1/'" w:xpath="/ns0:coreProperties[1]/ns1:title[1]" w:storeItemID="{6C3C8BC8-F283-45AE-878A-BAB7291924A1}"/>
               <w:text/>
             </w:sdtPr>
-            <w:sdtEndPr/>
             <w:sdtContent>
               <w:r>
                 <w:rPr>
@@ -4019,7 +4011,7 @@
 </file>
 
 <file path=word/header3.xml><?xml version="1.0" encoding="utf-8"?>
-<w:hdr xmlns:wpc="http://schemas.microsoft.com/office/word/2010/wordprocessingCanvas" xmlns:cx="http://schemas.microsoft.com/office/drawing/2014/chartex" xmlns:cx1="http://schemas.microsoft.com/office/drawing/2015/9/8/chartex" xmlns:cx2="http://schemas.microsoft.com/office/drawing/2015/10/21/chartex" xmlns:cx3="http://schemas.microsoft.com/office/drawing/2016/5/9/chartex" xmlns:cx4="http://schemas.microsoft.com/office/drawing/2016/5/10/chartex" xmlns:cx5="http://schemas.microsoft.com/office/drawing/2016/5/11/chartex" xmlns:cx6="http://schemas.microsoft.com/office/drawing/2016/5/12/chartex" xmlns:cx7="http://schemas.microsoft.com/office/drawing/2016/5/13/chartex" xmlns:cx8="http://schemas.microsoft.com/office/drawing/2016/5/14/chartex" xmlns:mc="http://schemas.openxmlformats.org/markup-compatibility/2006" xmlns:aink="http://schemas.microsoft.com/office/drawing/2016/ink" xmlns:am3d="http://schemas.microsoft.com/office/drawing/2017/model3d" xmlns:o="urn:schemas-microsoft-com:office:office" xmlns:r="http://schemas.openxmlformats.org/officeDocument/2006/relationships" xmlns:m="http://schemas.openxmlformats.org/officeDocument/2006/math" xmlns:v="urn:schemas-microsoft-com:vml" xmlns:wp14="http://schemas.microsoft.com/office/word/2010/wordprocessingDrawing" xmlns:wp="http://schemas.openxmlformats.org/drawingml/2006/wordprocessingDrawing" xmlns:w10="urn:schemas-microsoft-com:office:word" xmlns:w="http://schemas.openxmlformats.org/wordprocessingml/2006/main" xmlns:w14="http://schemas.microsoft.com/office/word/2010/wordml" xmlns:w15="http://schemas.microsoft.com/office/word/2012/wordml" xmlns:w16cex="http://schemas.microsoft.com/office/word/2018/wordml/cex" xmlns:w16cid="http://schemas.microsoft.com/office/word/2016/wordml/cid" xmlns:w16="http://schemas.microsoft.com/office/word/2018/wordml" xmlns:w16sdtdh="http://schemas.microsoft.com/office/word/2020/wordml/sdtdatahash" xmlns:w16se="http://schemas.microsoft.com/office/word/2015/wordml/symex" xmlns:wpg="http://schemas.microsoft.com/office/word/2010/wordprocessingGroup" xmlns:wpi="http://schemas.microsoft.com/office/word/2010/wordprocessingInk" xmlns:wne="http://schemas.microsoft.com/office/word/2006/wordml" xmlns:wps="http://schemas.microsoft.com/office/word/2010/wordprocessingShape" mc:Ignorable="w14 w15 w16se w16cid w16 w16cex w16sdtdh wp14">
+<w:hdr xmlns:wpc="http://schemas.microsoft.com/office/word/2010/wordprocessingCanvas" xmlns:cx="http://schemas.microsoft.com/office/drawing/2014/chartex" xmlns:cx1="http://schemas.microsoft.com/office/drawing/2015/9/8/chartex" xmlns:cx2="http://schemas.microsoft.com/office/drawing/2015/10/21/chartex" xmlns:cx3="http://schemas.microsoft.com/office/drawing/2016/5/9/chartex" xmlns:cx4="http://schemas.microsoft.com/office/drawing/2016/5/10/chartex" xmlns:cx5="http://schemas.microsoft.com/office/drawing/2016/5/11/chartex" xmlns:cx6="http://schemas.microsoft.com/office/drawing/2016/5/12/chartex" xmlns:cx7="http://schemas.microsoft.com/office/drawing/2016/5/13/chartex" xmlns:cx8="http://schemas.microsoft.com/office/drawing/2016/5/14/chartex" xmlns:mc="http://schemas.openxmlformats.org/markup-compatibility/2006" xmlns:aink="http://schemas.microsoft.com/office/drawing/2016/ink" xmlns:am3d="http://schemas.microsoft.com/office/drawing/2017/model3d" xmlns:o="urn:schemas-microsoft-com:office:office" xmlns:oel="http://schemas.microsoft.com/office/2019/extlst" xmlns:r="http://schemas.openxmlformats.org/officeDocument/2006/relationships" xmlns:m="http://schemas.openxmlformats.org/officeDocument/2006/math" xmlns:v="urn:schemas-microsoft-com:vml" xmlns:wp14="http://schemas.microsoft.com/office/word/2010/wordprocessingDrawing" xmlns:wp="http://schemas.openxmlformats.org/drawingml/2006/wordprocessingDrawing" xmlns:w10="urn:schemas-microsoft-com:office:word" xmlns:w="http://schemas.openxmlformats.org/wordprocessingml/2006/main" xmlns:w14="http://schemas.microsoft.com/office/word/2010/wordml" xmlns:w15="http://schemas.microsoft.com/office/word/2012/wordml" xmlns:w16cex="http://schemas.microsoft.com/office/word/2018/wordml/cex" xmlns:w16cid="http://schemas.microsoft.com/office/word/2016/wordml/cid" xmlns:w16="http://schemas.microsoft.com/office/word/2018/wordml" xmlns:w16sdtdh="http://schemas.microsoft.com/office/word/2020/wordml/sdtdatahash" xmlns:w16se="http://schemas.microsoft.com/office/word/2015/wordml/symex" xmlns:wpg="http://schemas.microsoft.com/office/word/2010/wordprocessingGroup" xmlns:wpi="http://schemas.microsoft.com/office/word/2010/wordprocessingInk" xmlns:wne="http://schemas.microsoft.com/office/word/2006/wordml" xmlns:wps="http://schemas.microsoft.com/office/word/2010/wordprocessingShape" mc:Ignorable="w14 w15 w16se w16cid w16 w16cex w16sdtdh wp14">
   <w:sdt>
     <w:sdtPr>
       <w:rPr>
@@ -4032,7 +4024,6 @@
         <w:docPartUnique/>
       </w:docPartObj>
     </w:sdtPr>
-    <w:sdtEndPr/>
     <w:sdtContent>
       <w:p>
         <w:pPr>
@@ -4241,7 +4232,7 @@
 </file>
 
 <file path=word/numbering.xml><?xml version="1.0" encoding="utf-8"?>
-<w:numbering xmlns:wpc="http://schemas.microsoft.com/office/word/2010/wordprocessingCanvas" xmlns:cx="http://schemas.microsoft.com/office/drawing/2014/chartex" xmlns:cx1="http://schemas.microsoft.com/office/drawing/2015/9/8/chartex" xmlns:cx2="http://schemas.microsoft.com/office/drawing/2015/10/21/chartex" xmlns:cx3="http://schemas.microsoft.com/office/drawing/2016/5/9/chartex" xmlns:cx4="http://schemas.microsoft.com/office/drawing/2016/5/10/chartex" xmlns:cx5="http://schemas.microsoft.com/office/drawing/2016/5/11/chartex" xmlns:cx6="http://schemas.microsoft.com/office/drawing/2016/5/12/chartex" xmlns:cx7="http://schemas.microsoft.com/office/drawing/2016/5/13/chartex" xmlns:cx8="http://schemas.microsoft.com/office/drawing/2016/5/14/chartex" xmlns:mc="http://schemas.openxmlformats.org/markup-compatibility/2006" xmlns:aink="http://schemas.microsoft.com/office/drawing/2016/ink" xmlns:am3d="http://schemas.microsoft.com/office/drawing/2017/model3d" xmlns:o="urn:schemas-microsoft-com:office:office" xmlns:r="http://schemas.openxmlformats.org/officeDocument/2006/relationships" xmlns:m="http://schemas.openxmlformats.org/officeDocument/2006/math" xmlns:v="urn:schemas-microsoft-com:vml" xmlns:wp14="http://schemas.microsoft.com/office/word/2010/wordprocessingDrawing" xmlns:wp="http://schemas.openxmlformats.org/drawingml/2006/wordprocessingDrawing" xmlns:w10="urn:schemas-microsoft-com:office:word" xmlns:w="http://schemas.openxmlformats.org/wordprocessingml/2006/main" xmlns:w14="http://schemas.microsoft.com/office/word/2010/wordml" xmlns:w15="http://schemas.microsoft.com/office/word/2012/wordml" xmlns:w16cex="http://schemas.microsoft.com/office/word/2018/wordml/cex" xmlns:w16cid="http://schemas.microsoft.com/office/word/2016/wordml/cid" xmlns:w16="http://schemas.microsoft.com/office/word/2018/wordml" xmlns:w16sdtdh="http://schemas.microsoft.com/office/word/2020/wordml/sdtdatahash" xmlns:w16se="http://schemas.microsoft.com/office/word/2015/wordml/symex" xmlns:wpg="http://schemas.microsoft.com/office/word/2010/wordprocessingGroup" xmlns:wpi="http://schemas.microsoft.com/office/word/2010/wordprocessingInk" xmlns:wne="http://schemas.microsoft.com/office/word/2006/wordml" xmlns:wps="http://schemas.microsoft.com/office/word/2010/wordprocessingShape" mc:Ignorable="w14 w15 w16se w16cid w16 w16cex w16sdtdh wp14">
+<w:numbering xmlns:wpc="http://schemas.microsoft.com/office/word/2010/wordprocessingCanvas" xmlns:cx="http://schemas.microsoft.com/office/drawing/2014/chartex" xmlns:cx1="http://schemas.microsoft.com/office/drawing/2015/9/8/chartex" xmlns:cx2="http://schemas.microsoft.com/office/drawing/2015/10/21/chartex" xmlns:cx3="http://schemas.microsoft.com/office/drawing/2016/5/9/chartex" xmlns:cx4="http://schemas.microsoft.com/office/drawing/2016/5/10/chartex" xmlns:cx5="http://schemas.microsoft.com/office/drawing/2016/5/11/chartex" xmlns:cx6="http://schemas.microsoft.com/office/drawing/2016/5/12/chartex" xmlns:cx7="http://schemas.microsoft.com/office/drawing/2016/5/13/chartex" xmlns:cx8="http://schemas.microsoft.com/office/drawing/2016/5/14/chartex" xmlns:mc="http://schemas.openxmlformats.org/markup-compatibility/2006" xmlns:aink="http://schemas.microsoft.com/office/drawing/2016/ink" xmlns:am3d="http://schemas.microsoft.com/office/drawing/2017/model3d" xmlns:o="urn:schemas-microsoft-com:office:office" xmlns:oel="http://schemas.microsoft.com/office/2019/extlst" xmlns:r="http://schemas.openxmlformats.org/officeDocument/2006/relationships" xmlns:m="http://schemas.openxmlformats.org/officeDocument/2006/math" xmlns:v="urn:schemas-microsoft-com:vml" xmlns:wp14="http://schemas.microsoft.com/office/word/2010/wordprocessingDrawing" xmlns:wp="http://schemas.openxmlformats.org/drawingml/2006/wordprocessingDrawing" xmlns:w10="urn:schemas-microsoft-com:office:word" xmlns:w="http://schemas.openxmlformats.org/wordprocessingml/2006/main" xmlns:w14="http://schemas.microsoft.com/office/word/2010/wordml" xmlns:w15="http://schemas.microsoft.com/office/word/2012/wordml" xmlns:w16cex="http://schemas.microsoft.com/office/word/2018/wordml/cex" xmlns:w16cid="http://schemas.microsoft.com/office/word/2016/wordml/cid" xmlns:w16="http://schemas.microsoft.com/office/word/2018/wordml" xmlns:w16sdtdh="http://schemas.microsoft.com/office/word/2020/wordml/sdtdatahash" xmlns:w16se="http://schemas.microsoft.com/office/word/2015/wordml/symex" xmlns:wpg="http://schemas.microsoft.com/office/word/2010/wordprocessingGroup" xmlns:wpi="http://schemas.microsoft.com/office/word/2010/wordprocessingInk" xmlns:wne="http://schemas.microsoft.com/office/word/2006/wordml" xmlns:wps="http://schemas.microsoft.com/office/word/2010/wordprocessingShape" mc:Ignorable="w14 w15 w16se w16cid w16 w16cex w16sdtdh wp14">
   <w:abstractNum w:abstractNumId="0" w15:restartNumberingAfterBreak="0">
     <w:nsid w:val="02C4443C"/>
     <w:multiLevelType w:val="hybridMultilevel"/>
@@ -6051,97 +6042,97 @@
       </w:pPr>
     </w:lvl>
   </w:abstractNum>
-  <w:num w:numId="1">
+  <w:num w:numId="1" w16cid:durableId="1305888222">
     <w:abstractNumId w:val="8"/>
   </w:num>
-  <w:num w:numId="2">
+  <w:num w:numId="2" w16cid:durableId="164051286">
     <w:abstractNumId w:val="8"/>
     <w:lvlOverride w:ilvl="0">
       <w:startOverride w:val="1"/>
     </w:lvlOverride>
   </w:num>
-  <w:num w:numId="3">
+  <w:num w:numId="3" w16cid:durableId="1258900732">
     <w:abstractNumId w:val="7"/>
   </w:num>
-  <w:num w:numId="4">
+  <w:num w:numId="4" w16cid:durableId="272326955">
     <w:abstractNumId w:val="9"/>
   </w:num>
-  <w:num w:numId="5">
+  <w:num w:numId="5" w16cid:durableId="1410225141">
     <w:abstractNumId w:val="6"/>
   </w:num>
-  <w:num w:numId="6">
+  <w:num w:numId="6" w16cid:durableId="1029993696">
     <w:abstractNumId w:val="0"/>
   </w:num>
-  <w:num w:numId="7">
+  <w:num w:numId="7" w16cid:durableId="899294055">
     <w:abstractNumId w:val="15"/>
   </w:num>
-  <w:num w:numId="8">
+  <w:num w:numId="8" w16cid:durableId="180315483">
     <w:abstractNumId w:val="5"/>
   </w:num>
-  <w:num w:numId="9">
+  <w:num w:numId="9" w16cid:durableId="237710165">
     <w:abstractNumId w:val="2"/>
   </w:num>
-  <w:num w:numId="10">
+  <w:num w:numId="10" w16cid:durableId="1839733743">
     <w:abstractNumId w:val="11"/>
   </w:num>
-  <w:num w:numId="11">
+  <w:num w:numId="11" w16cid:durableId="1536307582">
     <w:abstractNumId w:val="8"/>
     <w:lvlOverride w:ilvl="0">
       <w:startOverride w:val="1"/>
     </w:lvlOverride>
   </w:num>
-  <w:num w:numId="12">
+  <w:num w:numId="12" w16cid:durableId="1676029402">
     <w:abstractNumId w:val="8"/>
     <w:lvlOverride w:ilvl="0">
       <w:startOverride w:val="1"/>
     </w:lvlOverride>
   </w:num>
-  <w:num w:numId="13">
+  <w:num w:numId="13" w16cid:durableId="920869703">
     <w:abstractNumId w:val="3"/>
   </w:num>
-  <w:num w:numId="14">
+  <w:num w:numId="14" w16cid:durableId="36704610">
     <w:abstractNumId w:val="14"/>
   </w:num>
-  <w:num w:numId="15">
+  <w:num w:numId="15" w16cid:durableId="1380787639">
     <w:abstractNumId w:val="8"/>
   </w:num>
-  <w:num w:numId="16">
+  <w:num w:numId="16" w16cid:durableId="1192648731">
     <w:abstractNumId w:val="8"/>
     <w:lvlOverride w:ilvl="0">
       <w:startOverride w:val="1"/>
     </w:lvlOverride>
   </w:num>
-  <w:num w:numId="17">
+  <w:num w:numId="17" w16cid:durableId="199562409">
     <w:abstractNumId w:val="8"/>
     <w:lvlOverride w:ilvl="0">
       <w:startOverride w:val="1"/>
     </w:lvlOverride>
   </w:num>
-  <w:num w:numId="18">
+  <w:num w:numId="18" w16cid:durableId="165903423">
     <w:abstractNumId w:val="4"/>
   </w:num>
-  <w:num w:numId="19">
+  <w:num w:numId="19" w16cid:durableId="599874064">
     <w:abstractNumId w:val="1"/>
   </w:num>
-  <w:num w:numId="20">
+  <w:num w:numId="20" w16cid:durableId="412045928">
     <w:abstractNumId w:val="10"/>
   </w:num>
-  <w:num w:numId="21">
+  <w:num w:numId="21" w16cid:durableId="1249847534">
     <w:abstractNumId w:val="8"/>
     <w:lvlOverride w:ilvl="0">
       <w:startOverride w:val="1"/>
     </w:lvlOverride>
   </w:num>
-  <w:num w:numId="22">
+  <w:num w:numId="22" w16cid:durableId="864900835">
     <w:abstractNumId w:val="8"/>
     <w:lvlOverride w:ilvl="0">
       <w:startOverride w:val="1"/>
     </w:lvlOverride>
   </w:num>
-  <w:num w:numId="23">
+  <w:num w:numId="23" w16cid:durableId="1981224763">
     <w:abstractNumId w:val="12"/>
   </w:num>
-  <w:num w:numId="24">
+  <w:num w:numId="24" w16cid:durableId="1231308702">
     <w:abstractNumId w:val="13"/>
   </w:num>
   <w:numIdMacAtCleanup w:val="5"/>

</xml_diff>